<commit_message>
+ factibilidad y cuestionario
</commit_message>
<xml_diff>
--- a/Documentos/Partes/Ingrid-Marco teorico.docx
+++ b/Documentos/Partes/Ingrid-Marco teorico.docx
@@ -579,7 +579,6 @@
           <w:lang w:val="es-SV"/>
         </w:rPr>
       </w:pPr>
-      <w:bookmarkStart w:id="0" w:name="_GoBack"/>
       <w:r>
         <w:rPr>
           <w:color w:val="FF0000"/>
@@ -588,7 +587,6 @@
         <w:t>Página 93</w:t>
       </w:r>
     </w:p>
-    <w:bookmarkEnd w:id="0"/>
     <w:p>
       <w:pPr>
         <w:jc w:val="both"/>
@@ -1647,19 +1645,1468 @@
     </w:p>
     <w:p>
       <w:pPr>
+        <w:jc w:val="both"/>
+        <w:rPr>
+          <w:rFonts w:ascii="Times New Roman" w:hAnsi="Times New Roman" w:cs="Times New Roman"/>
+          <w:b/>
+          <w:sz w:val="24"/>
+          <w:szCs w:val="24"/>
+          <w:lang w:val="es-ES"/>
+        </w:rPr>
+      </w:pPr>
+      <w:r>
+        <w:rPr>
+          <w:rFonts w:ascii="Times New Roman" w:hAnsi="Times New Roman" w:cs="Times New Roman"/>
+          <w:b/>
+          <w:sz w:val="24"/>
+          <w:szCs w:val="24"/>
+          <w:lang w:val="es-ES"/>
+        </w:rPr>
+        <w:t>Viabilidad de la investigación</w:t>
+      </w:r>
+    </w:p>
+    <w:p>
+      <w:pPr>
+        <w:jc w:val="both"/>
+        <w:rPr>
+          <w:rFonts w:ascii="Times New Roman" w:hAnsi="Times New Roman" w:cs="Times New Roman"/>
+          <w:sz w:val="24"/>
+          <w:szCs w:val="24"/>
+          <w:lang w:val="es-ES"/>
+        </w:rPr>
+      </w:pPr>
+      <w:r>
+        <w:rPr>
+          <w:rFonts w:ascii="Times New Roman" w:hAnsi="Times New Roman" w:cs="Times New Roman"/>
+          <w:sz w:val="24"/>
+          <w:szCs w:val="24"/>
+          <w:lang w:val="es-ES"/>
+        </w:rPr>
+        <w:t>Es necesario considerar otro aspecto importante del planteamiento del problema: la viabilidad  o factibilidad misma del estudio; para ello, debemos tomar  en cuenta la disponibilidad de recursos financieros, humanos y materiales que determinaran, en última instancia, los alcances de la investigación (Rojas, 2002). Viabilidad de la investigación: Factibilidad de la realización de un estudio en cuanto a los recursos disponibles</w:t>
+      </w:r>
+    </w:p>
+    <w:p>
+      <w:pPr>
+        <w:autoSpaceDE w:val="0"/>
+        <w:autoSpaceDN w:val="0"/>
+        <w:adjustRightInd w:val="0"/>
+        <w:spacing w:after="0" w:line="240" w:lineRule="auto"/>
+        <w:jc w:val="both"/>
+        <w:rPr>
+          <w:rFonts w:ascii="Times New Roman" w:hAnsi="Times New Roman" w:cs="Times New Roman"/>
+          <w:sz w:val="24"/>
+          <w:szCs w:val="24"/>
+          <w:lang w:val="es-ES"/>
+        </w:rPr>
+      </w:pPr>
+      <w:r>
+        <w:rPr>
+          <w:rFonts w:ascii="Times New Roman" w:hAnsi="Times New Roman" w:cs="Times New Roman"/>
+          <w:sz w:val="24"/>
+          <w:szCs w:val="24"/>
+          <w:lang w:val="es-ES"/>
+        </w:rPr>
+        <w:t>Página 52</w:t>
+      </w:r>
+    </w:p>
+    <w:p>
+      <w:pPr>
+        <w:autoSpaceDE w:val="0"/>
+        <w:autoSpaceDN w:val="0"/>
+        <w:adjustRightInd w:val="0"/>
+        <w:spacing w:after="0" w:line="240" w:lineRule="auto"/>
+        <w:jc w:val="both"/>
+        <w:rPr>
+          <w:rFonts w:ascii="Times New Roman" w:hAnsi="Times New Roman" w:cs="Times New Roman"/>
+          <w:sz w:val="24"/>
+          <w:szCs w:val="24"/>
+          <w:lang w:val="es-ES"/>
+        </w:rPr>
+      </w:pPr>
+      <w:r>
+        <w:rPr>
+          <w:rFonts w:ascii="Times New Roman" w:hAnsi="Times New Roman" w:cs="Times New Roman"/>
+          <w:sz w:val="24"/>
+          <w:szCs w:val="24"/>
+          <w:lang w:val="es-ES"/>
+        </w:rPr>
+        <w:t xml:space="preserve">Metodología de la Investigación </w:t>
+      </w:r>
+    </w:p>
+    <w:p>
+      <w:pPr>
+        <w:autoSpaceDE w:val="0"/>
+        <w:autoSpaceDN w:val="0"/>
+        <w:adjustRightInd w:val="0"/>
+        <w:spacing w:after="0" w:line="240" w:lineRule="auto"/>
+        <w:jc w:val="both"/>
+        <w:rPr>
+          <w:rFonts w:ascii="Times New Roman" w:hAnsi="Times New Roman" w:cs="Times New Roman"/>
+          <w:sz w:val="24"/>
+          <w:szCs w:val="24"/>
+          <w:lang w:val="es-ES"/>
+        </w:rPr>
+      </w:pPr>
+      <w:r>
+        <w:rPr>
+          <w:rFonts w:ascii="Times New Roman" w:hAnsi="Times New Roman" w:cs="Times New Roman"/>
+          <w:sz w:val="24"/>
+          <w:szCs w:val="24"/>
+          <w:lang w:val="es-ES"/>
+        </w:rPr>
+        <w:t>Cuarta Edición</w:t>
+      </w:r>
+    </w:p>
+    <w:p>
+      <w:pPr>
+        <w:autoSpaceDE w:val="0"/>
+        <w:autoSpaceDN w:val="0"/>
+        <w:adjustRightInd w:val="0"/>
+        <w:spacing w:after="0" w:line="240" w:lineRule="auto"/>
+        <w:ind w:left="720"/>
+        <w:jc w:val="both"/>
+        <w:rPr>
+          <w:rFonts w:ascii="Times New Roman" w:hAnsi="Times New Roman" w:cs="Times New Roman"/>
+          <w:sz w:val="24"/>
+          <w:szCs w:val="24"/>
+          <w:lang w:val="es-ES"/>
+        </w:rPr>
+      </w:pPr>
+      <w:r>
+        <w:rPr>
+          <w:rFonts w:ascii="Times New Roman" w:hAnsi="Times New Roman" w:cs="Times New Roman"/>
+          <w:sz w:val="24"/>
+          <w:szCs w:val="24"/>
+          <w:lang w:val="es-ES"/>
+        </w:rPr>
+        <w:t xml:space="preserve">Roberto Hernández </w:t>
+      </w:r>
+      <w:proofErr w:type="spellStart"/>
+      <w:r>
+        <w:rPr>
+          <w:rFonts w:ascii="Times New Roman" w:hAnsi="Times New Roman" w:cs="Times New Roman"/>
+          <w:sz w:val="24"/>
+          <w:szCs w:val="24"/>
+          <w:lang w:val="es-ES"/>
+        </w:rPr>
+        <w:t>Sampieri</w:t>
+      </w:r>
+      <w:proofErr w:type="spellEnd"/>
+    </w:p>
+    <w:p>
+      <w:pPr>
+        <w:autoSpaceDE w:val="0"/>
+        <w:autoSpaceDN w:val="0"/>
+        <w:adjustRightInd w:val="0"/>
+        <w:spacing w:after="0" w:line="240" w:lineRule="auto"/>
+        <w:ind w:left="720"/>
+        <w:jc w:val="both"/>
+        <w:rPr>
+          <w:rFonts w:ascii="Times New Roman" w:hAnsi="Times New Roman" w:cs="Times New Roman"/>
+          <w:sz w:val="24"/>
+          <w:szCs w:val="24"/>
+          <w:lang w:val="es-ES"/>
+        </w:rPr>
+      </w:pPr>
+      <w:r>
+        <w:rPr>
+          <w:rFonts w:ascii="Times New Roman" w:hAnsi="Times New Roman" w:cs="Times New Roman"/>
+          <w:sz w:val="24"/>
+          <w:szCs w:val="24"/>
+          <w:lang w:val="es-ES"/>
+        </w:rPr>
+        <w:t>Carlos Fernández-Collado</w:t>
+      </w:r>
+    </w:p>
+    <w:p>
+      <w:pPr>
+        <w:autoSpaceDE w:val="0"/>
+        <w:autoSpaceDN w:val="0"/>
+        <w:adjustRightInd w:val="0"/>
+        <w:spacing w:after="0" w:line="240" w:lineRule="auto"/>
+        <w:ind w:left="720"/>
+        <w:jc w:val="both"/>
+        <w:rPr>
+          <w:rFonts w:ascii="Times New Roman" w:hAnsi="Times New Roman" w:cs="Times New Roman"/>
+          <w:sz w:val="24"/>
+          <w:szCs w:val="24"/>
+          <w:lang w:val="es-ES"/>
+        </w:rPr>
+      </w:pPr>
+      <w:r>
+        <w:rPr>
+          <w:rFonts w:ascii="Times New Roman" w:hAnsi="Times New Roman" w:cs="Times New Roman"/>
+          <w:sz w:val="24"/>
+          <w:szCs w:val="24"/>
+          <w:lang w:val="es-ES"/>
+        </w:rPr>
+        <w:t>Pilar Baptista Lucio</w:t>
+      </w:r>
+    </w:p>
+    <w:p>
+      <w:pPr>
+        <w:autoSpaceDE w:val="0"/>
+        <w:autoSpaceDN w:val="0"/>
+        <w:adjustRightInd w:val="0"/>
+        <w:spacing w:after="0" w:line="240" w:lineRule="auto"/>
+        <w:jc w:val="both"/>
+        <w:rPr>
+          <w:rFonts w:ascii="Times New Roman" w:hAnsi="Times New Roman" w:cs="Times New Roman"/>
+          <w:sz w:val="24"/>
+          <w:szCs w:val="24"/>
+          <w:lang w:val="es-ES"/>
+        </w:rPr>
+      </w:pPr>
+      <w:r>
+        <w:rPr>
+          <w:rFonts w:ascii="Times New Roman" w:hAnsi="Times New Roman" w:cs="Times New Roman"/>
+          <w:sz w:val="24"/>
+          <w:szCs w:val="24"/>
+          <w:lang w:val="es-ES"/>
+        </w:rPr>
+        <w:t>Editorial McGraw  Hill</w:t>
+      </w:r>
+    </w:p>
+    <w:p>
+      <w:pPr>
+        <w:autoSpaceDE w:val="0"/>
+        <w:autoSpaceDN w:val="0"/>
+        <w:adjustRightInd w:val="0"/>
+        <w:spacing w:after="0" w:line="240" w:lineRule="auto"/>
+        <w:jc w:val="both"/>
+        <w:rPr>
+          <w:rFonts w:ascii="Times New Roman" w:hAnsi="Times New Roman" w:cs="Times New Roman"/>
+          <w:sz w:val="24"/>
+          <w:szCs w:val="24"/>
+          <w:lang w:val="es-ES"/>
+        </w:rPr>
+      </w:pPr>
+    </w:p>
+    <w:p>
+      <w:pPr>
+        <w:pBdr>
+          <w:bottom w:val="single" w:sz="4" w:space="1" w:color="auto"/>
+        </w:pBdr>
+        <w:autoSpaceDE w:val="0"/>
+        <w:autoSpaceDN w:val="0"/>
+        <w:adjustRightInd w:val="0"/>
+        <w:spacing w:after="0" w:line="240" w:lineRule="auto"/>
+        <w:jc w:val="both"/>
+        <w:rPr>
+          <w:rFonts w:ascii="Times New Roman" w:hAnsi="Times New Roman" w:cs="Times New Roman"/>
+          <w:sz w:val="24"/>
+          <w:szCs w:val="24"/>
+          <w:lang w:val="es-ES"/>
+        </w:rPr>
+      </w:pPr>
+      <w:r>
+        <w:rPr>
+          <w:rFonts w:ascii="Times New Roman" w:hAnsi="Times New Roman" w:cs="Times New Roman"/>
+          <w:sz w:val="24"/>
+          <w:szCs w:val="24"/>
+          <w:lang w:val="es-ES"/>
+        </w:rPr>
+        <w:t>2006</w:t>
+      </w:r>
+    </w:p>
+    <w:p>
+      <w:pPr>
+        <w:autoSpaceDE w:val="0"/>
+        <w:autoSpaceDN w:val="0"/>
+        <w:adjustRightInd w:val="0"/>
+        <w:spacing w:after="0" w:line="240" w:lineRule="auto"/>
+        <w:jc w:val="both"/>
+        <w:rPr>
+          <w:rFonts w:ascii="Times New Roman" w:hAnsi="Times New Roman" w:cs="Times New Roman"/>
+          <w:sz w:val="24"/>
+          <w:szCs w:val="24"/>
+          <w:lang w:val="es-ES"/>
+        </w:rPr>
+      </w:pPr>
+    </w:p>
+    <w:p>
+      <w:pPr>
+        <w:autoSpaceDE w:val="0"/>
+        <w:autoSpaceDN w:val="0"/>
+        <w:adjustRightInd w:val="0"/>
+        <w:spacing w:after="0" w:line="240" w:lineRule="auto"/>
+        <w:jc w:val="both"/>
+        <w:rPr>
+          <w:rFonts w:ascii="Times New Roman" w:hAnsi="Times New Roman" w:cs="Times New Roman"/>
+          <w:b/>
+          <w:sz w:val="24"/>
+          <w:szCs w:val="24"/>
+          <w:shd w:val="clear" w:color="auto" w:fill="FFFFFF"/>
+          <w:lang w:val="es-ES"/>
+        </w:rPr>
+      </w:pPr>
+      <w:r>
+        <w:rPr>
+          <w:rFonts w:ascii="Times New Roman" w:hAnsi="Times New Roman" w:cs="Times New Roman"/>
+          <w:b/>
+          <w:sz w:val="24"/>
+          <w:szCs w:val="24"/>
+          <w:shd w:val="clear" w:color="auto" w:fill="FFFFFF"/>
+          <w:lang w:val="es-ES"/>
+        </w:rPr>
+        <w:t>Factibilidad</w:t>
+      </w:r>
+    </w:p>
+    <w:p>
+      <w:pPr>
+        <w:autoSpaceDE w:val="0"/>
+        <w:autoSpaceDN w:val="0"/>
+        <w:adjustRightInd w:val="0"/>
+        <w:spacing w:after="0" w:line="240" w:lineRule="auto"/>
+        <w:jc w:val="both"/>
+        <w:rPr>
+          <w:rFonts w:ascii="Times New Roman" w:hAnsi="Times New Roman" w:cs="Times New Roman"/>
+          <w:sz w:val="24"/>
+          <w:szCs w:val="24"/>
+          <w:shd w:val="clear" w:color="auto" w:fill="FFFFFF"/>
+          <w:lang w:val="es-ES"/>
+        </w:rPr>
+      </w:pPr>
+      <w:r>
+        <w:rPr>
+          <w:rFonts w:ascii="Times New Roman" w:hAnsi="Times New Roman" w:cs="Times New Roman"/>
+          <w:sz w:val="24"/>
+          <w:szCs w:val="24"/>
+          <w:shd w:val="clear" w:color="auto" w:fill="FFFFFF"/>
+          <w:lang w:val="es-ES"/>
+        </w:rPr>
+        <w:t xml:space="preserve">Según Varela, “se entiende por Factibilidad las posibilidades que tiene de lograrse un determinado proyecto”. El estudio de factibilidad es el análisis que realiza una empresa para determinar si el negocio que se propone será bueno o malo, y cuáles serán las estrategias que se deben desarrollar para que sea exitoso. </w:t>
+      </w:r>
+    </w:p>
+    <w:p>
+      <w:pPr>
+        <w:autoSpaceDE w:val="0"/>
+        <w:autoSpaceDN w:val="0"/>
+        <w:adjustRightInd w:val="0"/>
+        <w:spacing w:after="0" w:line="240" w:lineRule="auto"/>
+        <w:jc w:val="both"/>
+        <w:rPr>
+          <w:rFonts w:ascii="Times New Roman" w:hAnsi="Times New Roman" w:cs="Times New Roman"/>
+          <w:sz w:val="24"/>
+          <w:szCs w:val="24"/>
+          <w:lang w:val="es-ES"/>
+        </w:rPr>
+      </w:pPr>
+      <w:r>
+        <w:rPr>
+          <w:rFonts w:ascii="Times New Roman" w:hAnsi="Times New Roman" w:cs="Times New Roman"/>
+          <w:sz w:val="24"/>
+          <w:szCs w:val="24"/>
+          <w:lang w:val="es-ES"/>
+        </w:rPr>
+        <w:br/>
+      </w:r>
+      <w:r>
+        <w:rPr>
+          <w:rFonts w:ascii="Times New Roman" w:hAnsi="Times New Roman" w:cs="Times New Roman"/>
+          <w:sz w:val="24"/>
+          <w:szCs w:val="24"/>
+          <w:shd w:val="clear" w:color="auto" w:fill="FFFFFF"/>
+          <w:lang w:val="es-ES"/>
+        </w:rPr>
+        <w:t>Según el Diccionario de la Real Academia Española, la Factibilidad es la “cualidad o condición de factible”. Factible: “que se puede hacer”.</w:t>
+      </w:r>
+    </w:p>
+    <w:p>
+      <w:pPr>
+        <w:autoSpaceDE w:val="0"/>
+        <w:autoSpaceDN w:val="0"/>
+        <w:adjustRightInd w:val="0"/>
+        <w:spacing w:after="0" w:line="240" w:lineRule="auto"/>
+        <w:jc w:val="both"/>
+        <w:rPr>
+          <w:rFonts w:ascii="Times New Roman" w:hAnsi="Times New Roman" w:cs="Times New Roman"/>
+          <w:sz w:val="24"/>
+          <w:szCs w:val="24"/>
+          <w:lang w:val="es-ES"/>
+        </w:rPr>
+      </w:pPr>
+    </w:p>
+    <w:p>
+      <w:pPr>
+        <w:shd w:val="clear" w:color="auto" w:fill="FFFFFF"/>
+        <w:spacing w:after="0" w:line="240" w:lineRule="auto"/>
+        <w:jc w:val="both"/>
+        <w:rPr>
+          <w:rFonts w:ascii="Times New Roman" w:eastAsia="Times New Roman" w:hAnsi="Times New Roman" w:cs="Times New Roman"/>
+          <w:sz w:val="24"/>
+          <w:szCs w:val="24"/>
+          <w:lang w:val="es-ES"/>
+        </w:rPr>
+      </w:pPr>
+      <w:r>
+        <w:rPr>
+          <w:rFonts w:ascii="Times New Roman" w:eastAsia="Times New Roman" w:hAnsi="Times New Roman" w:cs="Times New Roman"/>
+          <w:b/>
+          <w:bCs/>
+          <w:sz w:val="24"/>
+          <w:szCs w:val="24"/>
+          <w:lang w:val="es-ES"/>
+        </w:rPr>
+        <w:t>Factibilidad. Aspectos básicos.</w:t>
+      </w:r>
+    </w:p>
+    <w:p>
+      <w:pPr>
+        <w:shd w:val="clear" w:color="auto" w:fill="FFFFFF"/>
+        <w:spacing w:after="0" w:line="240" w:lineRule="auto"/>
+        <w:jc w:val="both"/>
+        <w:rPr>
+          <w:rFonts w:ascii="Times New Roman" w:eastAsia="Times New Roman" w:hAnsi="Times New Roman" w:cs="Times New Roman"/>
+          <w:b/>
+          <w:bCs/>
+          <w:sz w:val="24"/>
+          <w:szCs w:val="24"/>
+          <w:lang w:val="es-ES"/>
+        </w:rPr>
+      </w:pPr>
+      <w:r>
+        <w:rPr>
+          <w:rFonts w:ascii="Times New Roman" w:eastAsia="Times New Roman" w:hAnsi="Times New Roman" w:cs="Times New Roman"/>
+          <w:sz w:val="24"/>
+          <w:szCs w:val="24"/>
+          <w:lang w:val="es-ES"/>
+        </w:rPr>
+        <w:br/>
+      </w:r>
+      <w:r>
+        <w:rPr>
+          <w:rFonts w:ascii="Times New Roman" w:eastAsia="Times New Roman" w:hAnsi="Times New Roman" w:cs="Times New Roman"/>
+          <w:b/>
+          <w:bCs/>
+          <w:sz w:val="24"/>
+          <w:szCs w:val="24"/>
+          <w:lang w:val="es-ES"/>
+        </w:rPr>
+        <w:t>Factibilidad Operacional.</w:t>
+      </w:r>
+    </w:p>
+    <w:p>
+      <w:pPr>
+        <w:shd w:val="clear" w:color="auto" w:fill="FFFFFF"/>
+        <w:spacing w:after="0" w:line="240" w:lineRule="auto"/>
+        <w:jc w:val="both"/>
+        <w:rPr>
+          <w:rFonts w:ascii="Times New Roman" w:eastAsia="Times New Roman" w:hAnsi="Times New Roman" w:cs="Times New Roman"/>
+          <w:sz w:val="24"/>
+          <w:szCs w:val="24"/>
+          <w:lang w:val="es-ES"/>
+        </w:rPr>
+      </w:pPr>
+      <w:r>
+        <w:rPr>
+          <w:rFonts w:ascii="Times New Roman" w:eastAsia="Times New Roman" w:hAnsi="Times New Roman" w:cs="Times New Roman"/>
+          <w:b/>
+          <w:bCs/>
+          <w:sz w:val="24"/>
+          <w:szCs w:val="24"/>
+          <w:lang w:val="es-ES"/>
+        </w:rPr>
+        <w:br/>
+      </w:r>
+      <w:r>
+        <w:rPr>
+          <w:rFonts w:ascii="Times New Roman" w:eastAsia="Times New Roman" w:hAnsi="Times New Roman" w:cs="Times New Roman"/>
+          <w:sz w:val="24"/>
+          <w:szCs w:val="24"/>
+          <w:lang w:val="es-ES"/>
+        </w:rPr>
+        <w:t>Comprende una determinación de posibilidad que un nuevo sistema se use como se supone. Se deben considerar cuatro aspectos:</w:t>
+      </w:r>
+    </w:p>
+    <w:p>
+      <w:pPr>
+        <w:shd w:val="clear" w:color="auto" w:fill="FFFFFF"/>
+        <w:spacing w:after="0" w:line="240" w:lineRule="auto"/>
+        <w:jc w:val="both"/>
+        <w:rPr>
+          <w:rFonts w:ascii="Times New Roman" w:eastAsia="Times New Roman" w:hAnsi="Times New Roman" w:cs="Times New Roman"/>
+          <w:sz w:val="24"/>
+          <w:szCs w:val="24"/>
+          <w:lang w:val="es-ES"/>
+        </w:rPr>
+      </w:pPr>
+      <w:r>
+        <w:rPr>
+          <w:rFonts w:ascii="Times New Roman" w:eastAsia="Times New Roman" w:hAnsi="Times New Roman" w:cs="Times New Roman"/>
+          <w:sz w:val="24"/>
+          <w:szCs w:val="24"/>
+          <w:lang w:val="es-ES"/>
+        </w:rPr>
+        <w:br/>
+        <w:t>• La utilización de un nuevo sistema puede ser demasiado complejo para los usuarios de la organización o los operadores del sistema.</w:t>
+      </w:r>
+    </w:p>
+    <w:p>
+      <w:pPr>
+        <w:shd w:val="clear" w:color="auto" w:fill="FFFFFF"/>
+        <w:spacing w:after="0" w:line="240" w:lineRule="auto"/>
+        <w:jc w:val="both"/>
+        <w:rPr>
+          <w:rFonts w:ascii="Times New Roman" w:eastAsia="Times New Roman" w:hAnsi="Times New Roman" w:cs="Times New Roman"/>
+          <w:sz w:val="24"/>
+          <w:szCs w:val="24"/>
+          <w:lang w:val="es-ES"/>
+        </w:rPr>
+      </w:pPr>
+      <w:r>
+        <w:rPr>
+          <w:rFonts w:ascii="Times New Roman" w:eastAsia="Times New Roman" w:hAnsi="Times New Roman" w:cs="Times New Roman"/>
+          <w:sz w:val="24"/>
+          <w:szCs w:val="24"/>
+          <w:lang w:val="es-ES"/>
+        </w:rPr>
+        <w:lastRenderedPageBreak/>
+        <w:br/>
+        <w:t>• Este nuevo sistema puede hacer que los usuarios se resistan a él como consecuencia de una técnica de trabajo, miedo a ser desplazado u otras razones.</w:t>
+      </w:r>
+    </w:p>
+    <w:p>
+      <w:pPr>
+        <w:shd w:val="clear" w:color="auto" w:fill="FFFFFF"/>
+        <w:spacing w:after="0" w:line="240" w:lineRule="auto"/>
+        <w:jc w:val="both"/>
+        <w:rPr>
+          <w:rFonts w:ascii="Times New Roman" w:eastAsia="Times New Roman" w:hAnsi="Times New Roman" w:cs="Times New Roman"/>
+          <w:sz w:val="24"/>
+          <w:szCs w:val="24"/>
+          <w:lang w:val="es-ES"/>
+        </w:rPr>
+      </w:pPr>
+      <w:r>
+        <w:rPr>
+          <w:rFonts w:ascii="Times New Roman" w:eastAsia="Times New Roman" w:hAnsi="Times New Roman" w:cs="Times New Roman"/>
+          <w:sz w:val="24"/>
+          <w:szCs w:val="24"/>
+          <w:lang w:val="es-ES"/>
+        </w:rPr>
+        <w:br/>
+        <w:t>• Un sistema nuevo puede introducir cambios demasiado rápidos que no permita al personal adaptarse a él y aceptarlo.</w:t>
+      </w:r>
+    </w:p>
+    <w:p>
+      <w:pPr>
+        <w:shd w:val="clear" w:color="auto" w:fill="FFFFFF"/>
+        <w:spacing w:after="0" w:line="240" w:lineRule="auto"/>
+        <w:jc w:val="both"/>
+        <w:rPr>
+          <w:rFonts w:ascii="Times New Roman" w:eastAsia="Times New Roman" w:hAnsi="Times New Roman" w:cs="Times New Roman"/>
+          <w:sz w:val="24"/>
+          <w:szCs w:val="24"/>
+          <w:lang w:val="es-ES"/>
+        </w:rPr>
+      </w:pPr>
+      <w:r>
+        <w:rPr>
+          <w:rFonts w:ascii="Times New Roman" w:eastAsia="Times New Roman" w:hAnsi="Times New Roman" w:cs="Times New Roman"/>
+          <w:sz w:val="24"/>
+          <w:szCs w:val="24"/>
+          <w:lang w:val="es-ES"/>
+        </w:rPr>
+        <w:br/>
+        <w:t>• La probabilidad de obsolescencia en el sistema. Cambios anticipados en la práctica o políticas administrativas pueden hacerse que un nuevo sistema sea obsoleto muy pronto.</w:t>
+      </w:r>
+    </w:p>
+    <w:p>
+      <w:pPr>
         <w:spacing w:after="0"/>
         <w:jc w:val="both"/>
         <w:rPr>
+          <w:lang w:val="es-ES"/>
+        </w:rPr>
+      </w:pPr>
+    </w:p>
+    <w:p>
+      <w:pPr>
+        <w:spacing w:after="0"/>
+        <w:jc w:val="both"/>
+        <w:rPr>
+          <w:lang w:val="es-SV"/>
+        </w:rPr>
+      </w:pPr>
+    </w:p>
+    <w:p>
+      <w:pPr>
+        <w:spacing w:after="0"/>
+        <w:jc w:val="both"/>
+        <w:rPr>
+          <w:color w:val="943634" w:themeColor="accent2" w:themeShade="BF"/>
+          <w:lang w:val="es-SV"/>
+        </w:rPr>
+      </w:pPr>
+    </w:p>
+    <w:p>
+      <w:pPr>
+        <w:spacing w:after="0"/>
+        <w:jc w:val="both"/>
+        <w:rPr>
+          <w:color w:val="943634" w:themeColor="accent2" w:themeShade="BF"/>
+          <w:lang w:val="es-SV"/>
+        </w:rPr>
+      </w:pPr>
+    </w:p>
+    <w:p>
+      <w:pPr>
+        <w:shd w:val="clear" w:color="auto" w:fill="FFFFFF"/>
+        <w:spacing w:after="0" w:line="240" w:lineRule="auto"/>
+        <w:jc w:val="both"/>
+        <w:rPr>
+          <w:rFonts w:ascii="Times New Roman" w:eastAsia="Times New Roman" w:hAnsi="Times New Roman" w:cs="Times New Roman"/>
           <w:b/>
-          <w:lang w:val="es-SV"/>
-        </w:rPr>
-      </w:pPr>
-      <w:r>
-        <w:rPr>
+          <w:bCs/>
+          <w:sz w:val="24"/>
+          <w:szCs w:val="24"/>
+          <w:lang w:val="es-ES"/>
+        </w:rPr>
+      </w:pPr>
+      <w:r>
+        <w:rPr>
+          <w:rFonts w:ascii="Times New Roman" w:eastAsia="Times New Roman" w:hAnsi="Times New Roman" w:cs="Times New Roman"/>
           <w:b/>
-          <w:lang w:val="es-SV"/>
-        </w:rPr>
-        <w:t>Factibilidad</w:t>
+          <w:bCs/>
+          <w:sz w:val="24"/>
+          <w:szCs w:val="24"/>
+          <w:lang w:val="es-ES"/>
+        </w:rPr>
+        <w:t>Factibilidad Técnica.</w:t>
+      </w:r>
+    </w:p>
+    <w:p>
+      <w:pPr>
+        <w:shd w:val="clear" w:color="auto" w:fill="FFFFFF"/>
+        <w:spacing w:after="0" w:line="240" w:lineRule="auto"/>
+        <w:jc w:val="both"/>
+        <w:rPr>
+          <w:rFonts w:ascii="Times New Roman" w:eastAsia="Times New Roman" w:hAnsi="Times New Roman" w:cs="Times New Roman"/>
+          <w:sz w:val="24"/>
+          <w:szCs w:val="24"/>
+          <w:lang w:val="es-ES"/>
+        </w:rPr>
+      </w:pPr>
+      <w:r>
+        <w:rPr>
+          <w:rFonts w:ascii="Times New Roman" w:eastAsia="Times New Roman" w:hAnsi="Times New Roman" w:cs="Times New Roman"/>
+          <w:b/>
+          <w:bCs/>
+          <w:sz w:val="24"/>
+          <w:szCs w:val="24"/>
+          <w:lang w:val="es-ES"/>
+        </w:rPr>
+        <w:br/>
+      </w:r>
+      <w:r>
+        <w:rPr>
+          <w:rFonts w:ascii="Times New Roman" w:eastAsia="Times New Roman" w:hAnsi="Times New Roman" w:cs="Times New Roman"/>
+          <w:sz w:val="24"/>
+          <w:szCs w:val="24"/>
+          <w:lang w:val="es-ES"/>
+        </w:rPr>
+        <w:t xml:space="preserve">Permite evaluar si el equipo y software están disponibles y tienen las capacidades técnicas requeridas por cada alternativa del diseño que se esté planificando, también se consideran las </w:t>
+      </w:r>
+      <w:proofErr w:type="spellStart"/>
+      <w:r>
+        <w:rPr>
+          <w:rFonts w:ascii="Times New Roman" w:eastAsia="Times New Roman" w:hAnsi="Times New Roman" w:cs="Times New Roman"/>
+          <w:sz w:val="24"/>
+          <w:szCs w:val="24"/>
+          <w:lang w:val="es-ES"/>
+        </w:rPr>
+        <w:t>interfases</w:t>
+      </w:r>
+      <w:proofErr w:type="spellEnd"/>
+      <w:r>
+        <w:rPr>
+          <w:rFonts w:ascii="Times New Roman" w:eastAsia="Times New Roman" w:hAnsi="Times New Roman" w:cs="Times New Roman"/>
+          <w:sz w:val="24"/>
+          <w:szCs w:val="24"/>
+          <w:lang w:val="es-ES"/>
+        </w:rPr>
+        <w:t xml:space="preserve"> entre los sistemas actuales y los nuevos.</w:t>
+      </w:r>
+    </w:p>
+    <w:p>
+      <w:pPr>
+        <w:shd w:val="clear" w:color="auto" w:fill="FFFFFF"/>
+        <w:spacing w:after="0" w:line="240" w:lineRule="auto"/>
+        <w:jc w:val="both"/>
+        <w:rPr>
+          <w:rFonts w:ascii="Times New Roman" w:eastAsia="Times New Roman" w:hAnsi="Times New Roman" w:cs="Times New Roman"/>
+          <w:b/>
+          <w:bCs/>
+          <w:sz w:val="24"/>
+          <w:szCs w:val="24"/>
+          <w:lang w:val="es-ES"/>
+        </w:rPr>
+      </w:pPr>
+      <w:r>
+        <w:rPr>
+          <w:rFonts w:ascii="Times New Roman" w:eastAsia="Times New Roman" w:hAnsi="Times New Roman" w:cs="Times New Roman"/>
+          <w:sz w:val="24"/>
+          <w:szCs w:val="24"/>
+          <w:lang w:val="es-ES"/>
+        </w:rPr>
+        <w:br/>
+        <w:t>Así mismo, estos estudios consideran si las organizaciones tienen el personal que posee la experiencia técnica requerida para diseñar, implementar, operar y mantener el sistema propuesto.</w:t>
+      </w:r>
+      <w:r>
+        <w:rPr>
+          <w:rFonts w:ascii="Times New Roman" w:eastAsia="Times New Roman" w:hAnsi="Times New Roman" w:cs="Times New Roman"/>
+          <w:sz w:val="24"/>
+          <w:szCs w:val="24"/>
+          <w:lang w:val="es-ES"/>
+        </w:rPr>
+        <w:br/>
+      </w:r>
+      <w:r>
+        <w:rPr>
+          <w:rFonts w:ascii="Times New Roman" w:eastAsia="Times New Roman" w:hAnsi="Times New Roman" w:cs="Times New Roman"/>
+          <w:sz w:val="24"/>
+          <w:szCs w:val="24"/>
+          <w:lang w:val="es-ES"/>
+        </w:rPr>
+        <w:br/>
+      </w:r>
+      <w:r>
+        <w:rPr>
+          <w:rFonts w:ascii="Times New Roman" w:eastAsia="Times New Roman" w:hAnsi="Times New Roman" w:cs="Times New Roman"/>
+          <w:b/>
+          <w:bCs/>
+          <w:sz w:val="24"/>
+          <w:szCs w:val="24"/>
+          <w:lang w:val="es-ES"/>
+        </w:rPr>
+        <w:t>Factibilidad Económica.</w:t>
+      </w:r>
+    </w:p>
+    <w:p>
+      <w:pPr>
+        <w:shd w:val="clear" w:color="auto" w:fill="FFFFFF"/>
+        <w:spacing w:after="0" w:line="240" w:lineRule="auto"/>
+        <w:jc w:val="both"/>
+        <w:rPr>
+          <w:rFonts w:ascii="Times New Roman" w:eastAsia="Times New Roman" w:hAnsi="Times New Roman" w:cs="Times New Roman"/>
+          <w:sz w:val="24"/>
+          <w:szCs w:val="24"/>
+          <w:lang w:val="es-ES"/>
+        </w:rPr>
+      </w:pPr>
+      <w:r>
+        <w:rPr>
+          <w:rFonts w:ascii="Times New Roman" w:eastAsia="Times New Roman" w:hAnsi="Times New Roman" w:cs="Times New Roman"/>
+          <w:b/>
+          <w:bCs/>
+          <w:sz w:val="24"/>
+          <w:szCs w:val="24"/>
+          <w:lang w:val="es-ES"/>
+        </w:rPr>
+        <w:br/>
+      </w:r>
+      <w:r>
+        <w:rPr>
+          <w:rFonts w:ascii="Times New Roman" w:eastAsia="Times New Roman" w:hAnsi="Times New Roman" w:cs="Times New Roman"/>
+          <w:sz w:val="24"/>
+          <w:szCs w:val="24"/>
+          <w:lang w:val="es-ES"/>
+        </w:rPr>
+        <w:t>Dentro de estos estudios se pueden incluir el análisis de costo y beneficios asociados con cada alternativa del proyecto.</w:t>
+      </w:r>
+    </w:p>
+    <w:p>
+      <w:pPr>
+        <w:shd w:val="clear" w:color="auto" w:fill="FFFFFF"/>
+        <w:spacing w:after="0" w:line="240" w:lineRule="auto"/>
+        <w:jc w:val="both"/>
+        <w:rPr>
+          <w:rFonts w:ascii="Times New Roman" w:eastAsia="Times New Roman" w:hAnsi="Times New Roman" w:cs="Times New Roman"/>
+          <w:sz w:val="24"/>
+          <w:szCs w:val="24"/>
+          <w:lang w:val="es-ES"/>
+        </w:rPr>
+      </w:pPr>
+      <w:r>
+        <w:rPr>
+          <w:rFonts w:ascii="Times New Roman" w:eastAsia="Times New Roman" w:hAnsi="Times New Roman" w:cs="Times New Roman"/>
+          <w:sz w:val="24"/>
+          <w:szCs w:val="24"/>
+          <w:lang w:val="es-ES"/>
+        </w:rPr>
+        <w:br/>
+        <w:t>Con análisis de costo/beneficios, todos los costos y beneficios de adquirir y operar cada sistema alternativo se identifican y se establece una comparación entre ellos. Esto permite seleccionar el más conveniente para la empresa.</w:t>
+      </w:r>
+    </w:p>
+    <w:p>
+      <w:pPr>
+        <w:shd w:val="clear" w:color="auto" w:fill="FFFFFF"/>
+        <w:spacing w:after="0" w:line="240" w:lineRule="auto"/>
+        <w:jc w:val="both"/>
+        <w:rPr>
+          <w:rFonts w:ascii="Times New Roman" w:eastAsia="Times New Roman" w:hAnsi="Times New Roman" w:cs="Times New Roman"/>
+          <w:sz w:val="24"/>
+          <w:szCs w:val="24"/>
+          <w:lang w:val="es-ES"/>
+        </w:rPr>
+      </w:pPr>
+      <w:r>
+        <w:rPr>
+          <w:rFonts w:ascii="Times New Roman" w:eastAsia="Times New Roman" w:hAnsi="Times New Roman" w:cs="Times New Roman"/>
+          <w:sz w:val="24"/>
+          <w:szCs w:val="24"/>
+          <w:lang w:val="es-ES"/>
+        </w:rPr>
+        <w:br/>
+        <w:t>Dentro de esta comparación se debe tomar en cuenta lo siguiente:</w:t>
+      </w:r>
+    </w:p>
+    <w:p>
+      <w:pPr>
+        <w:shd w:val="clear" w:color="auto" w:fill="FFFFFF"/>
+        <w:spacing w:after="0" w:line="240" w:lineRule="auto"/>
+        <w:jc w:val="both"/>
+        <w:rPr>
+          <w:rFonts w:ascii="Times New Roman" w:eastAsia="Times New Roman" w:hAnsi="Times New Roman" w:cs="Times New Roman"/>
+          <w:sz w:val="24"/>
+          <w:szCs w:val="24"/>
+          <w:lang w:val="es-ES"/>
+        </w:rPr>
+      </w:pPr>
+      <w:r>
+        <w:rPr>
+          <w:rFonts w:ascii="Times New Roman" w:eastAsia="Times New Roman" w:hAnsi="Times New Roman" w:cs="Times New Roman"/>
+          <w:sz w:val="24"/>
+          <w:szCs w:val="24"/>
+          <w:lang w:val="es-ES"/>
+        </w:rPr>
+        <w:br/>
+        <w:t>• Se comparan los costos esperados de cada alternativa con los beneficios esperados para asegurarse que los beneficios excedan los costos.</w:t>
+      </w:r>
+    </w:p>
+    <w:p>
+      <w:pPr>
+        <w:shd w:val="clear" w:color="auto" w:fill="FFFFFF"/>
+        <w:spacing w:after="0" w:line="240" w:lineRule="auto"/>
+        <w:jc w:val="both"/>
+        <w:rPr>
+          <w:rFonts w:ascii="Times New Roman" w:eastAsia="Times New Roman" w:hAnsi="Times New Roman" w:cs="Times New Roman"/>
+          <w:sz w:val="24"/>
+          <w:szCs w:val="24"/>
+          <w:lang w:val="es-ES"/>
+        </w:rPr>
+      </w:pPr>
+      <w:r>
+        <w:rPr>
+          <w:rFonts w:ascii="Times New Roman" w:eastAsia="Times New Roman" w:hAnsi="Times New Roman" w:cs="Times New Roman"/>
+          <w:sz w:val="24"/>
+          <w:szCs w:val="24"/>
+          <w:lang w:val="es-ES"/>
+        </w:rPr>
+        <w:br/>
+        <w:t>• La proporción costo/beneficio de cada alternativa se comparan con las que proporcionan los costos/beneficios de las otras alternativas para escoger la mejor.</w:t>
+      </w:r>
+    </w:p>
+    <w:p>
+      <w:pPr>
+        <w:shd w:val="clear" w:color="auto" w:fill="FFFFFF"/>
+        <w:spacing w:after="0" w:line="240" w:lineRule="auto"/>
+        <w:jc w:val="both"/>
+        <w:rPr>
+          <w:rFonts w:ascii="Times New Roman" w:eastAsia="Times New Roman" w:hAnsi="Times New Roman" w:cs="Times New Roman"/>
+          <w:sz w:val="24"/>
+          <w:szCs w:val="24"/>
+          <w:lang w:val="es-ES"/>
+        </w:rPr>
+      </w:pPr>
+      <w:r>
+        <w:rPr>
+          <w:rFonts w:ascii="Times New Roman" w:eastAsia="Times New Roman" w:hAnsi="Times New Roman" w:cs="Times New Roman"/>
+          <w:sz w:val="24"/>
+          <w:szCs w:val="24"/>
+          <w:lang w:val="es-ES"/>
+        </w:rPr>
+        <w:br/>
+        <w:t>• Se determinan las formas en que la organización podría gastar su dinero.</w:t>
+      </w:r>
+    </w:p>
+    <w:p>
+      <w:pPr>
+        <w:autoSpaceDE w:val="0"/>
+        <w:autoSpaceDN w:val="0"/>
+        <w:adjustRightInd w:val="0"/>
+        <w:spacing w:after="0" w:line="240" w:lineRule="auto"/>
+        <w:jc w:val="both"/>
+        <w:rPr>
+          <w:rFonts w:ascii="Times New Roman" w:hAnsi="Times New Roman" w:cs="Times New Roman"/>
+          <w:sz w:val="24"/>
+          <w:szCs w:val="24"/>
+          <w:lang w:val="es-ES"/>
+        </w:rPr>
+      </w:pPr>
+    </w:p>
+    <w:p>
+      <w:pPr>
+        <w:autoSpaceDE w:val="0"/>
+        <w:autoSpaceDN w:val="0"/>
+        <w:adjustRightInd w:val="0"/>
+        <w:spacing w:after="0" w:line="240" w:lineRule="auto"/>
+        <w:jc w:val="both"/>
+        <w:rPr>
+          <w:rFonts w:ascii="Times New Roman" w:hAnsi="Times New Roman" w:cs="Times New Roman"/>
+          <w:sz w:val="24"/>
+          <w:szCs w:val="24"/>
+          <w:lang w:val="es-ES"/>
+        </w:rPr>
+      </w:pPr>
+      <w:hyperlink r:id="rId6" w:history="1">
+        <w:r>
+          <w:rPr>
+            <w:rStyle w:val="Hipervnculo"/>
+            <w:rFonts w:ascii="Times New Roman" w:hAnsi="Times New Roman" w:cs="Times New Roman"/>
+            <w:sz w:val="24"/>
+            <w:szCs w:val="24"/>
+            <w:lang w:val="es-ES"/>
+          </w:rPr>
+          <w:t>http://estudiodefactibilidadyproyectos.blogspot.com/2010/09/factibilidad-y-viabilidad.html</w:t>
+        </w:r>
+      </w:hyperlink>
+    </w:p>
+    <w:p>
+      <w:pPr>
+        <w:autoSpaceDE w:val="0"/>
+        <w:autoSpaceDN w:val="0"/>
+        <w:adjustRightInd w:val="0"/>
+        <w:spacing w:after="0" w:line="240" w:lineRule="auto"/>
+        <w:jc w:val="both"/>
+        <w:rPr>
+          <w:rFonts w:ascii="Times New Roman" w:hAnsi="Times New Roman" w:cs="Times New Roman"/>
+          <w:sz w:val="24"/>
+          <w:szCs w:val="24"/>
+          <w:lang w:val="es-ES"/>
+        </w:rPr>
+      </w:pPr>
+    </w:p>
+    <w:p>
+      <w:pPr>
+        <w:autoSpaceDE w:val="0"/>
+        <w:autoSpaceDN w:val="0"/>
+        <w:adjustRightInd w:val="0"/>
+        <w:spacing w:after="0" w:line="240" w:lineRule="auto"/>
+        <w:jc w:val="both"/>
+        <w:rPr>
+          <w:rFonts w:ascii="Times New Roman" w:hAnsi="Times New Roman" w:cs="Times New Roman"/>
+          <w:sz w:val="24"/>
+          <w:szCs w:val="24"/>
+          <w:lang w:val="es-ES"/>
+        </w:rPr>
+      </w:pPr>
+    </w:p>
+    <w:p>
+      <w:pPr>
+        <w:autoSpaceDE w:val="0"/>
+        <w:autoSpaceDN w:val="0"/>
+        <w:adjustRightInd w:val="0"/>
+        <w:spacing w:after="0" w:line="240" w:lineRule="auto"/>
+        <w:jc w:val="both"/>
+        <w:rPr>
+          <w:rFonts w:ascii="Times New Roman" w:hAnsi="Times New Roman" w:cs="Times New Roman"/>
+          <w:b/>
+          <w:sz w:val="24"/>
+          <w:szCs w:val="24"/>
+          <w:lang w:val="es-ES"/>
+        </w:rPr>
+      </w:pPr>
+      <w:r>
+        <w:rPr>
+          <w:rFonts w:ascii="Times New Roman" w:hAnsi="Times New Roman" w:cs="Times New Roman"/>
+          <w:b/>
+          <w:sz w:val="24"/>
+          <w:szCs w:val="24"/>
+          <w:lang w:val="es-ES"/>
+        </w:rPr>
+        <w:t>Cuestionario</w:t>
+      </w:r>
+    </w:p>
+    <w:p>
+      <w:pPr>
+        <w:autoSpaceDE w:val="0"/>
+        <w:autoSpaceDN w:val="0"/>
+        <w:adjustRightInd w:val="0"/>
+        <w:spacing w:after="0" w:line="240" w:lineRule="auto"/>
+        <w:jc w:val="both"/>
+        <w:rPr>
+          <w:rFonts w:ascii="Times New Roman" w:hAnsi="Times New Roman" w:cs="Times New Roman"/>
+          <w:sz w:val="24"/>
+          <w:szCs w:val="24"/>
+          <w:lang w:val="es-ES"/>
+        </w:rPr>
+      </w:pPr>
+      <w:r>
+        <w:rPr>
+          <w:rFonts w:ascii="Times New Roman" w:hAnsi="Times New Roman" w:cs="Times New Roman"/>
+          <w:sz w:val="24"/>
+          <w:szCs w:val="24"/>
+          <w:lang w:val="es-ES"/>
+        </w:rPr>
+        <w:lastRenderedPageBreak/>
+        <w:t>Tal vez el instrumento más utilizado para recolectar los datos es el cuestionario. Un cuestionario consiste en un conjunto de preguntas respecto a una o más variables a medir.</w:t>
+      </w:r>
+    </w:p>
+    <w:p>
+      <w:pPr>
+        <w:autoSpaceDE w:val="0"/>
+        <w:autoSpaceDN w:val="0"/>
+        <w:adjustRightInd w:val="0"/>
+        <w:spacing w:after="0" w:line="240" w:lineRule="auto"/>
+        <w:jc w:val="both"/>
+        <w:rPr>
+          <w:rFonts w:ascii="Times New Roman" w:hAnsi="Times New Roman" w:cs="Times New Roman"/>
+          <w:sz w:val="24"/>
+          <w:szCs w:val="24"/>
+          <w:lang w:val="es-ES"/>
+        </w:rPr>
+      </w:pPr>
+    </w:p>
+    <w:p>
+      <w:pPr>
+        <w:autoSpaceDE w:val="0"/>
+        <w:autoSpaceDN w:val="0"/>
+        <w:adjustRightInd w:val="0"/>
+        <w:spacing w:after="0" w:line="240" w:lineRule="auto"/>
+        <w:jc w:val="both"/>
+        <w:rPr>
+          <w:rFonts w:ascii="Times New Roman" w:hAnsi="Times New Roman" w:cs="Times New Roman"/>
+          <w:sz w:val="24"/>
+          <w:szCs w:val="24"/>
+          <w:lang w:val="es-ES"/>
+        </w:rPr>
+      </w:pPr>
+      <w:r>
+        <w:rPr>
+          <w:rFonts w:ascii="Times New Roman" w:hAnsi="Times New Roman" w:cs="Times New Roman"/>
+          <w:sz w:val="24"/>
+          <w:szCs w:val="24"/>
+          <w:lang w:val="es-ES"/>
+        </w:rPr>
+        <w:t>¿Qué tipo de preguntas puede haber?</w:t>
+      </w:r>
+    </w:p>
+    <w:p>
+      <w:pPr>
+        <w:autoSpaceDE w:val="0"/>
+        <w:autoSpaceDN w:val="0"/>
+        <w:adjustRightInd w:val="0"/>
+        <w:spacing w:after="0" w:line="240" w:lineRule="auto"/>
+        <w:jc w:val="both"/>
+        <w:rPr>
+          <w:rFonts w:ascii="Times New Roman" w:hAnsi="Times New Roman" w:cs="Times New Roman"/>
+          <w:sz w:val="24"/>
+          <w:szCs w:val="24"/>
+          <w:lang w:val="es-ES"/>
+        </w:rPr>
+      </w:pPr>
+      <w:r>
+        <w:rPr>
+          <w:rFonts w:ascii="Times New Roman" w:hAnsi="Times New Roman" w:cs="Times New Roman"/>
+          <w:sz w:val="24"/>
+          <w:szCs w:val="24"/>
+          <w:lang w:val="es-ES"/>
+        </w:rPr>
+        <w:t>El contenido de las preguntas de un cuestionario es tan variado como los aspectos que mide.</w:t>
+      </w:r>
+    </w:p>
+    <w:p>
+      <w:pPr>
+        <w:autoSpaceDE w:val="0"/>
+        <w:autoSpaceDN w:val="0"/>
+        <w:adjustRightInd w:val="0"/>
+        <w:spacing w:after="0" w:line="240" w:lineRule="auto"/>
+        <w:jc w:val="both"/>
+        <w:rPr>
+          <w:rFonts w:ascii="Times New Roman" w:hAnsi="Times New Roman" w:cs="Times New Roman"/>
+          <w:sz w:val="24"/>
+          <w:szCs w:val="24"/>
+          <w:lang w:val="es-ES"/>
+        </w:rPr>
+      </w:pPr>
+      <w:r>
+        <w:rPr>
+          <w:rFonts w:ascii="Times New Roman" w:hAnsi="Times New Roman" w:cs="Times New Roman"/>
+          <w:sz w:val="24"/>
+          <w:szCs w:val="24"/>
+          <w:lang w:val="es-ES"/>
+        </w:rPr>
+        <w:t>Básicamente se consideran dos tipos de preguntas: Cerradas y abiertas.</w:t>
+      </w:r>
+    </w:p>
+    <w:p>
+      <w:pPr>
+        <w:autoSpaceDE w:val="0"/>
+        <w:autoSpaceDN w:val="0"/>
+        <w:adjustRightInd w:val="0"/>
+        <w:spacing w:after="0" w:line="240" w:lineRule="auto"/>
+        <w:jc w:val="both"/>
+        <w:rPr>
+          <w:rFonts w:ascii="Times New Roman" w:hAnsi="Times New Roman" w:cs="Times New Roman"/>
+          <w:sz w:val="24"/>
+          <w:szCs w:val="24"/>
+          <w:lang w:val="es-ES"/>
+        </w:rPr>
+      </w:pPr>
+    </w:p>
+    <w:p>
+      <w:pPr>
+        <w:autoSpaceDE w:val="0"/>
+        <w:autoSpaceDN w:val="0"/>
+        <w:adjustRightInd w:val="0"/>
+        <w:spacing w:after="0" w:line="240" w:lineRule="auto"/>
+        <w:jc w:val="both"/>
+        <w:rPr>
+          <w:rFonts w:ascii="Times New Roman" w:hAnsi="Times New Roman" w:cs="Times New Roman"/>
+          <w:sz w:val="24"/>
+          <w:szCs w:val="24"/>
+          <w:lang w:val="es-ES"/>
+        </w:rPr>
+      </w:pPr>
+      <w:r>
+        <w:rPr>
+          <w:rFonts w:ascii="Times New Roman" w:hAnsi="Times New Roman" w:cs="Times New Roman"/>
+          <w:sz w:val="24"/>
+          <w:szCs w:val="24"/>
+          <w:lang w:val="es-ES"/>
+        </w:rPr>
+        <w:t>Preguntas cerradas.</w:t>
+      </w:r>
+    </w:p>
+    <w:p>
+      <w:pPr>
+        <w:autoSpaceDE w:val="0"/>
+        <w:autoSpaceDN w:val="0"/>
+        <w:adjustRightInd w:val="0"/>
+        <w:spacing w:after="0" w:line="240" w:lineRule="auto"/>
+        <w:jc w:val="both"/>
+        <w:rPr>
+          <w:rFonts w:ascii="Times New Roman" w:hAnsi="Times New Roman" w:cs="Times New Roman"/>
+          <w:sz w:val="24"/>
+          <w:szCs w:val="24"/>
+          <w:lang w:val="es-ES"/>
+        </w:rPr>
+      </w:pPr>
+      <w:r>
+        <w:rPr>
+          <w:rFonts w:ascii="Times New Roman" w:hAnsi="Times New Roman" w:cs="Times New Roman"/>
+          <w:sz w:val="24"/>
+          <w:szCs w:val="24"/>
+          <w:lang w:val="es-ES"/>
+        </w:rPr>
+        <w:t>Las preguntas cerradas contienen categorías u opciones de respuesta que han sido previamente delimitadas. Es decir, se presentan a los participantes las posibilidades de respuesta, quienes deben acotarse a estas. Pueden ser dicotómicas (dos posibilidades de respuesta) o incluir varias opciones de respuesta.</w:t>
+      </w:r>
+    </w:p>
+    <w:p>
+      <w:pPr>
+        <w:autoSpaceDE w:val="0"/>
+        <w:autoSpaceDN w:val="0"/>
+        <w:adjustRightInd w:val="0"/>
+        <w:spacing w:after="0" w:line="240" w:lineRule="auto"/>
+        <w:jc w:val="both"/>
+        <w:rPr>
+          <w:rFonts w:ascii="Times New Roman" w:hAnsi="Times New Roman" w:cs="Times New Roman"/>
+          <w:sz w:val="24"/>
+          <w:szCs w:val="24"/>
+          <w:lang w:val="es-ES"/>
+        </w:rPr>
+      </w:pPr>
+      <w:r>
+        <w:rPr>
+          <w:rFonts w:ascii="Times New Roman" w:hAnsi="Times New Roman" w:cs="Times New Roman"/>
+          <w:sz w:val="24"/>
+          <w:szCs w:val="24"/>
+          <w:lang w:val="es-ES"/>
+        </w:rPr>
+        <w:t>Preguntas abiertas</w:t>
+      </w:r>
+    </w:p>
+    <w:p>
+      <w:pPr>
+        <w:autoSpaceDE w:val="0"/>
+        <w:autoSpaceDN w:val="0"/>
+        <w:adjustRightInd w:val="0"/>
+        <w:spacing w:after="0" w:line="240" w:lineRule="auto"/>
+        <w:jc w:val="both"/>
+        <w:rPr>
+          <w:rFonts w:ascii="Times New Roman" w:hAnsi="Times New Roman" w:cs="Times New Roman"/>
+          <w:sz w:val="24"/>
+          <w:szCs w:val="24"/>
+          <w:lang w:val="es-ES"/>
+        </w:rPr>
+      </w:pPr>
+      <w:r>
+        <w:rPr>
+          <w:rFonts w:ascii="Times New Roman" w:hAnsi="Times New Roman" w:cs="Times New Roman"/>
+          <w:sz w:val="24"/>
+          <w:szCs w:val="24"/>
+          <w:lang w:val="es-ES"/>
+        </w:rPr>
+        <w:t>Las preguntas abiertas no delimitan de antemano las alternativas de respuesta, por lo cual el número de categorías de respuesta es muy elevado; es infinito, y puede</w:t>
+      </w:r>
+      <w:r>
+        <w:rPr>
+          <w:rFonts w:ascii="Times New Roman" w:hAnsi="Times New Roman" w:cs="Times New Roman"/>
+          <w:sz w:val="24"/>
+          <w:szCs w:val="24"/>
+          <w:lang w:val="es-ES"/>
+        </w:rPr>
+        <w:t>n</w:t>
+      </w:r>
+      <w:r>
+        <w:rPr>
+          <w:rFonts w:ascii="Times New Roman" w:hAnsi="Times New Roman" w:cs="Times New Roman"/>
+          <w:sz w:val="24"/>
+          <w:szCs w:val="24"/>
+          <w:lang w:val="es-ES"/>
+        </w:rPr>
+        <w:t xml:space="preserve"> varias de población en población.</w:t>
+      </w:r>
+    </w:p>
+    <w:p>
+      <w:pPr>
+        <w:autoSpaceDE w:val="0"/>
+        <w:autoSpaceDN w:val="0"/>
+        <w:adjustRightInd w:val="0"/>
+        <w:spacing w:after="0" w:line="240" w:lineRule="auto"/>
+        <w:jc w:val="both"/>
+        <w:rPr>
+          <w:rFonts w:ascii="Times New Roman" w:hAnsi="Times New Roman" w:cs="Times New Roman"/>
+          <w:sz w:val="24"/>
+          <w:szCs w:val="24"/>
+          <w:lang w:val="es-ES"/>
+        </w:rPr>
+      </w:pPr>
+    </w:p>
+    <w:p>
+      <w:pPr>
+        <w:autoSpaceDE w:val="0"/>
+        <w:autoSpaceDN w:val="0"/>
+        <w:adjustRightInd w:val="0"/>
+        <w:spacing w:after="0" w:line="240" w:lineRule="auto"/>
+        <w:jc w:val="both"/>
+        <w:rPr>
+          <w:rFonts w:ascii="Times New Roman" w:hAnsi="Times New Roman" w:cs="Times New Roman"/>
+          <w:sz w:val="24"/>
+          <w:szCs w:val="24"/>
+          <w:lang w:val="es-ES"/>
+        </w:rPr>
+      </w:pPr>
+      <w:r>
+        <w:rPr>
+          <w:rFonts w:ascii="Times New Roman" w:hAnsi="Times New Roman" w:cs="Times New Roman"/>
+          <w:sz w:val="24"/>
+          <w:szCs w:val="24"/>
+          <w:lang w:val="es-ES"/>
+        </w:rPr>
+        <w:t>Página 310 y 314</w:t>
+      </w:r>
+    </w:p>
+    <w:p>
+      <w:pPr>
+        <w:autoSpaceDE w:val="0"/>
+        <w:autoSpaceDN w:val="0"/>
+        <w:adjustRightInd w:val="0"/>
+        <w:spacing w:after="0" w:line="240" w:lineRule="auto"/>
+        <w:jc w:val="both"/>
+        <w:rPr>
+          <w:rFonts w:ascii="Times New Roman" w:hAnsi="Times New Roman" w:cs="Times New Roman"/>
+          <w:sz w:val="24"/>
+          <w:szCs w:val="24"/>
+          <w:lang w:val="es-ES"/>
+        </w:rPr>
+      </w:pPr>
+      <w:r>
+        <w:rPr>
+          <w:rFonts w:ascii="Times New Roman" w:hAnsi="Times New Roman" w:cs="Times New Roman"/>
+          <w:sz w:val="24"/>
+          <w:szCs w:val="24"/>
+          <w:lang w:val="es-ES"/>
+        </w:rPr>
+        <w:t xml:space="preserve">Metodología de la Investigación </w:t>
+      </w:r>
+    </w:p>
+    <w:p>
+      <w:pPr>
+        <w:autoSpaceDE w:val="0"/>
+        <w:autoSpaceDN w:val="0"/>
+        <w:adjustRightInd w:val="0"/>
+        <w:spacing w:after="0" w:line="240" w:lineRule="auto"/>
+        <w:jc w:val="both"/>
+        <w:rPr>
+          <w:rFonts w:ascii="Times New Roman" w:hAnsi="Times New Roman" w:cs="Times New Roman"/>
+          <w:sz w:val="24"/>
+          <w:szCs w:val="24"/>
+          <w:lang w:val="es-ES"/>
+        </w:rPr>
+      </w:pPr>
+      <w:r>
+        <w:rPr>
+          <w:rFonts w:ascii="Times New Roman" w:hAnsi="Times New Roman" w:cs="Times New Roman"/>
+          <w:sz w:val="24"/>
+          <w:szCs w:val="24"/>
+          <w:lang w:val="es-ES"/>
+        </w:rPr>
+        <w:t>Cuarta Edición</w:t>
+      </w:r>
+    </w:p>
+    <w:p>
+      <w:pPr>
+        <w:autoSpaceDE w:val="0"/>
+        <w:autoSpaceDN w:val="0"/>
+        <w:adjustRightInd w:val="0"/>
+        <w:spacing w:after="0" w:line="240" w:lineRule="auto"/>
+        <w:ind w:left="720"/>
+        <w:jc w:val="both"/>
+        <w:rPr>
+          <w:rFonts w:ascii="Times New Roman" w:hAnsi="Times New Roman" w:cs="Times New Roman"/>
+          <w:sz w:val="24"/>
+          <w:szCs w:val="24"/>
+          <w:lang w:val="es-ES"/>
+        </w:rPr>
+      </w:pPr>
+      <w:r>
+        <w:rPr>
+          <w:rFonts w:ascii="Times New Roman" w:hAnsi="Times New Roman" w:cs="Times New Roman"/>
+          <w:sz w:val="24"/>
+          <w:szCs w:val="24"/>
+          <w:lang w:val="es-ES"/>
+        </w:rPr>
+        <w:t xml:space="preserve">Roberto Hernández </w:t>
+      </w:r>
+      <w:proofErr w:type="spellStart"/>
+      <w:r>
+        <w:rPr>
+          <w:rFonts w:ascii="Times New Roman" w:hAnsi="Times New Roman" w:cs="Times New Roman"/>
+          <w:sz w:val="24"/>
+          <w:szCs w:val="24"/>
+          <w:lang w:val="es-ES"/>
+        </w:rPr>
+        <w:t>Sampieri</w:t>
+      </w:r>
+      <w:proofErr w:type="spellEnd"/>
+    </w:p>
+    <w:p>
+      <w:pPr>
+        <w:autoSpaceDE w:val="0"/>
+        <w:autoSpaceDN w:val="0"/>
+        <w:adjustRightInd w:val="0"/>
+        <w:spacing w:after="0" w:line="240" w:lineRule="auto"/>
+        <w:ind w:left="720"/>
+        <w:jc w:val="both"/>
+        <w:rPr>
+          <w:rFonts w:ascii="Times New Roman" w:hAnsi="Times New Roman" w:cs="Times New Roman"/>
+          <w:sz w:val="24"/>
+          <w:szCs w:val="24"/>
+          <w:lang w:val="es-ES"/>
+        </w:rPr>
+      </w:pPr>
+      <w:r>
+        <w:rPr>
+          <w:rFonts w:ascii="Times New Roman" w:hAnsi="Times New Roman" w:cs="Times New Roman"/>
+          <w:sz w:val="24"/>
+          <w:szCs w:val="24"/>
+          <w:lang w:val="es-ES"/>
+        </w:rPr>
+        <w:t>Carlos Fernández-Collado</w:t>
+      </w:r>
+    </w:p>
+    <w:p>
+      <w:pPr>
+        <w:autoSpaceDE w:val="0"/>
+        <w:autoSpaceDN w:val="0"/>
+        <w:adjustRightInd w:val="0"/>
+        <w:spacing w:after="0" w:line="240" w:lineRule="auto"/>
+        <w:ind w:left="720"/>
+        <w:jc w:val="both"/>
+        <w:rPr>
+          <w:rFonts w:ascii="Times New Roman" w:hAnsi="Times New Roman" w:cs="Times New Roman"/>
+          <w:sz w:val="24"/>
+          <w:szCs w:val="24"/>
+          <w:lang w:val="es-ES"/>
+        </w:rPr>
+      </w:pPr>
+      <w:r>
+        <w:rPr>
+          <w:rFonts w:ascii="Times New Roman" w:hAnsi="Times New Roman" w:cs="Times New Roman"/>
+          <w:sz w:val="24"/>
+          <w:szCs w:val="24"/>
+          <w:lang w:val="es-ES"/>
+        </w:rPr>
+        <w:t>Pilar Baptista Lucio</w:t>
+      </w:r>
+    </w:p>
+    <w:p>
+      <w:pPr>
+        <w:autoSpaceDE w:val="0"/>
+        <w:autoSpaceDN w:val="0"/>
+        <w:adjustRightInd w:val="0"/>
+        <w:spacing w:after="0" w:line="240" w:lineRule="auto"/>
+        <w:jc w:val="both"/>
+        <w:rPr>
+          <w:rFonts w:ascii="Times New Roman" w:hAnsi="Times New Roman" w:cs="Times New Roman"/>
+          <w:sz w:val="24"/>
+          <w:szCs w:val="24"/>
+          <w:lang w:val="es-ES"/>
+        </w:rPr>
+      </w:pPr>
+      <w:r>
+        <w:rPr>
+          <w:rFonts w:ascii="Times New Roman" w:hAnsi="Times New Roman" w:cs="Times New Roman"/>
+          <w:sz w:val="24"/>
+          <w:szCs w:val="24"/>
+          <w:lang w:val="es-ES"/>
+        </w:rPr>
+        <w:t>Editorial McGraw  Hill</w:t>
+      </w:r>
+    </w:p>
+    <w:p>
+      <w:pPr>
+        <w:autoSpaceDE w:val="0"/>
+        <w:autoSpaceDN w:val="0"/>
+        <w:adjustRightInd w:val="0"/>
+        <w:spacing w:after="0" w:line="240" w:lineRule="auto"/>
+        <w:jc w:val="both"/>
+        <w:rPr>
+          <w:rFonts w:ascii="Times New Roman" w:hAnsi="Times New Roman" w:cs="Times New Roman"/>
+          <w:sz w:val="24"/>
+          <w:szCs w:val="24"/>
+          <w:lang w:val="es-ES"/>
+        </w:rPr>
+      </w:pPr>
+    </w:p>
+    <w:p>
+      <w:pPr>
+        <w:pBdr>
+          <w:bottom w:val="single" w:sz="4" w:space="1" w:color="auto"/>
+        </w:pBdr>
+        <w:autoSpaceDE w:val="0"/>
+        <w:autoSpaceDN w:val="0"/>
+        <w:adjustRightInd w:val="0"/>
+        <w:spacing w:after="0" w:line="240" w:lineRule="auto"/>
+        <w:jc w:val="both"/>
+        <w:rPr>
+          <w:rFonts w:ascii="Times New Roman" w:hAnsi="Times New Roman" w:cs="Times New Roman"/>
+          <w:sz w:val="24"/>
+          <w:szCs w:val="24"/>
+          <w:lang w:val="es-ES"/>
+        </w:rPr>
+      </w:pPr>
+      <w:r>
+        <w:rPr>
+          <w:rFonts w:ascii="Times New Roman" w:hAnsi="Times New Roman" w:cs="Times New Roman"/>
+          <w:sz w:val="24"/>
+          <w:szCs w:val="24"/>
+          <w:lang w:val="es-ES"/>
+        </w:rPr>
+        <w:t>2006</w:t>
       </w:r>
     </w:p>
     <w:p>
@@ -1667,93 +3114,12 @@
         <w:spacing w:after="0"/>
         <w:jc w:val="both"/>
         <w:rPr>
-          <w:lang w:val="es-SV"/>
-        </w:rPr>
-      </w:pPr>
-      <w:r>
-        <w:rPr>
-          <w:lang w:val="es-SV"/>
-        </w:rPr>
-        <w:t xml:space="preserve">La creación de un sistema informático implica la utilización de muchos recursos, en ciertas situaciones los recursos pueden no estar al alcance de las instituciones; a fin de que la falta de estos no ocasione contratiempos al momento de la implementación del sistema, se tiene a bien realizar el estudio de factibilidad con el objeto de determinar </w:t>
-      </w:r>
-      <w:r>
-        <w:rPr>
-          <w:lang w:val="es-SV"/>
-        </w:rPr>
-        <w:t xml:space="preserve">la viabilidad del proyecto. </w:t>
-      </w:r>
-    </w:p>
-    <w:p>
-      <w:pPr>
-        <w:spacing w:after="0"/>
-        <w:jc w:val="both"/>
-        <w:rPr>
-          <w:lang w:val="es-SV"/>
-        </w:rPr>
-      </w:pPr>
-    </w:p>
-    <w:p>
-      <w:pPr>
-        <w:spacing w:after="0"/>
-        <w:jc w:val="both"/>
-        <w:rPr>
-          <w:lang w:val="es-SV"/>
-        </w:rPr>
-      </w:pPr>
-      <w:r>
-        <w:rPr>
-          <w:lang w:val="es-SV"/>
-        </w:rPr>
-        <w:t>En el estudio de factibilidad se medirán tres aspectos importantes involucrados en el éxito del proyecto estos son: técnico, operativo y económico.</w:t>
-      </w:r>
-    </w:p>
-    <w:p>
-      <w:pPr>
-        <w:spacing w:after="0"/>
-        <w:jc w:val="both"/>
-        <w:rPr>
-          <w:lang w:val="es-SV"/>
-        </w:rPr>
-      </w:pPr>
-    </w:p>
-    <w:p>
-      <w:pPr>
-        <w:spacing w:after="0"/>
-        <w:jc w:val="both"/>
-        <w:rPr>
-          <w:lang w:val="es-SV"/>
-        </w:rPr>
-      </w:pPr>
-    </w:p>
-    <w:p>
-      <w:pPr>
-        <w:spacing w:after="0"/>
-        <w:jc w:val="both"/>
-        <w:rPr>
           <w:color w:val="943634" w:themeColor="accent2" w:themeShade="BF"/>
           <w:lang w:val="es-SV"/>
         </w:rPr>
       </w:pPr>
-    </w:p>
-    <w:p>
-      <w:pPr>
-        <w:spacing w:after="0"/>
-        <w:jc w:val="both"/>
-        <w:rPr>
-          <w:color w:val="943634" w:themeColor="accent2" w:themeShade="BF"/>
-          <w:lang w:val="es-SV"/>
-        </w:rPr>
-      </w:pPr>
-    </w:p>
-    <w:p>
-      <w:pPr>
-        <w:spacing w:after="0"/>
-        <w:jc w:val="both"/>
-        <w:rPr>
-          <w:color w:val="943634" w:themeColor="accent2" w:themeShade="BF"/>
-          <w:lang w:val="es-SV"/>
-        </w:rPr>
-      </w:pPr>
+      <w:bookmarkStart w:id="0" w:name="_GoBack"/>
+      <w:bookmarkEnd w:id="0"/>
     </w:p>
     <w:p>
       <w:pPr>
@@ -3084,6 +4450,17 @@
       <w:szCs w:val="16"/>
     </w:rPr>
   </w:style>
+  <w:style w:type="character" w:styleId="Hipervnculo">
+    <w:name w:val="Hyperlink"/>
+    <w:basedOn w:val="Fuentedeprrafopredeter"/>
+    <w:uiPriority w:val="99"/>
+    <w:unhideWhenUsed/>
+    <w:rsid w:val="001F1A55"/>
+    <w:rPr>
+      <w:color w:val="0000FF" w:themeColor="hyperlink"/>
+      <w:u w:val="single"/>
+    </w:rPr>
+  </w:style>
 </w:styles>
 </file>
 
@@ -3953,6 +5330,17 @@
       <w:rFonts w:ascii="Tahoma" w:hAnsi="Tahoma" w:cs="Tahoma"/>
       <w:sz w:val="16"/>
       <w:szCs w:val="16"/>
+    </w:rPr>
+  </w:style>
+  <w:style w:type="character" w:styleId="Hipervnculo">
+    <w:name w:val="Hyperlink"/>
+    <w:basedOn w:val="Fuentedeprrafopredeter"/>
+    <w:uiPriority w:val="99"/>
+    <w:unhideWhenUsed/>
+    <w:rsid w:val="001F1A55"/>
+    <w:rPr>
+      <w:color w:val="0000FF" w:themeColor="hyperlink"/>
+      <w:u w:val="single"/>
     </w:rPr>
   </w:style>
 </w:styles>

</xml_diff>